<commit_message>
Szakdolgozati Terv Kiegészítése témákkal és címmel.
</commit_message>
<xml_diff>
--- a/Doc/Szakdolgozati terv a Synpatizer szoftverhez.docx
+++ b/Doc/Szakdolgozati terv a Synpatizer szoftverhez.docx
@@ -169,9 +169,6 @@
         <w:pStyle w:val="Cmsor3"/>
       </w:pPr>
       <w:r>
-        <w:t xml:space="preserve"> </w:t>
-      </w:r>
-      <w:r>
         <w:t>Projekt részletek</w:t>
       </w:r>
     </w:p>
@@ -333,6 +330,61 @@
       </w:r>
     </w:p>
     <w:p/>
+    <w:p>
+      <w:pPr>
+        <w:pStyle w:val="Cmsor2"/>
+      </w:pPr>
+      <w:r>
+        <w:t>Témák</w:t>
+      </w:r>
+    </w:p>
+    <w:p/>
+    <w:p>
+      <w:r>
+        <w:rPr>
+          <w:rStyle w:val="Cmsor3Char"/>
+        </w:rPr>
+        <w:t>Csanádi Balázs Tóbiás</w:t>
+      </w:r>
+    </w:p>
+    <w:p>
+      <w:r>
+        <w:t>Cím: Synpatizer VST Plugin Hullámképzései és Oszcillátorai.</w:t>
+      </w:r>
+    </w:p>
+    <w:p>
+      <w:r>
+        <w:t xml:space="preserve">Backend – Synpatizer Hanghullámképzései, jelfeldolgozásai és oszcillátorai. Sound samplek kidolgozása. Hangeffektek kezelése. </w:t>
+      </w:r>
+      <w:r>
+        <w:br/>
+      </w:r>
+    </w:p>
+    <w:p/>
+    <w:p>
+      <w:r>
+        <w:rPr>
+          <w:rStyle w:val="Cmsor3Char"/>
+        </w:rPr>
+        <w:t>Fügedi Csaba</w:t>
+      </w:r>
+    </w:p>
+    <w:p>
+      <w:r>
+        <w:t>Cím: Synpatizer VST Plugin Kommunikációi és Jelfeldolgozásai.</w:t>
+      </w:r>
+    </w:p>
+    <w:p>
+      <w:r>
+        <w:t xml:space="preserve">Frontend és Backend – Synpatizer Inputkezelései, kommunikáció, Midi Interfacei. </w:t>
+      </w:r>
+      <w:r>
+        <w:t>Sound samplek kidolgozása.</w:t>
+      </w:r>
+      <w:r>
+        <w:t xml:space="preserve"> Design részegségeinek, kezelései.</w:t>
+      </w:r>
+    </w:p>
     <w:sectPr>
       <w:pgSz w:w="12240" w:h="15840"/>
       <w:pgMar w:top="1440" w:right="1440" w:bottom="1440" w:left="1440" w:header="720" w:footer="720" w:gutter="0"/>
@@ -703,6 +755,7 @@
     <w:lsdException w:name="HTML Sample" w:semiHidden="1" w:unhideWhenUsed="1"/>
     <w:lsdException w:name="HTML Typewriter" w:semiHidden="1" w:unhideWhenUsed="1"/>
     <w:lsdException w:name="HTML Variable" w:semiHidden="1" w:unhideWhenUsed="1"/>
+    <w:lsdException w:name="Normal Table" w:semiHidden="1" w:unhideWhenUsed="1"/>
     <w:lsdException w:name="annotation subject" w:semiHidden="1" w:unhideWhenUsed="1"/>
     <w:lsdException w:name="No List" w:semiHidden="1" w:unhideWhenUsed="1"/>
     <w:lsdException w:name="Outline List 1" w:semiHidden="1" w:unhideWhenUsed="1"/>
@@ -749,8 +802,10 @@
     <w:lsdException w:name="Table Subtle 2" w:semiHidden="1" w:unhideWhenUsed="1"/>
     <w:lsdException w:name="Table Web 1" w:semiHidden="1" w:unhideWhenUsed="1"/>
     <w:lsdException w:name="Table Web 2" w:semiHidden="1" w:unhideWhenUsed="1"/>
+    <w:lsdException w:name="Table Web 3" w:semiHidden="1" w:unhideWhenUsed="1"/>
     <w:lsdException w:name="Balloon Text" w:semiHidden="1" w:unhideWhenUsed="1"/>
     <w:lsdException w:name="Table Grid" w:uiPriority="39"/>
+    <w:lsdException w:name="Table Theme" w:semiHidden="1" w:unhideWhenUsed="1"/>
     <w:lsdException w:name="Placeholder Text" w:semiHidden="1"/>
     <w:lsdException w:name="No Spacing" w:uiPriority="1" w:qFormat="1"/>
     <w:lsdException w:name="Light Shading" w:uiPriority="60"/>

</xml_diff>